<commit_message>
add wall and channel bar
</commit_message>
<xml_diff>
--- a/目前的問題20210827.docx
+++ b/目前的問題20210827.docx
@@ -423,158 +423,6 @@
             </a:graphic>
           </wp:inline>
         </w:drawing>
-      </w:r>
-    </w:p>
-    <w:p>
-      <w:pPr>
-        <w:pStyle w:val="ListParagraph"/>
-        <w:numPr>
-          <w:ilvl w:val="0"/>
-          <w:numId w:val="2"/>
-        </w:numPr>
-      </w:pPr>
-      <w:r>
-        <w:rPr>
-          <w:rFonts w:hint="eastAsia"/>
-        </w:rPr>
-        <w:t>遊戲失敗後無法重新開始（</w:t>
-      </w:r>
-      <w:r>
-        <w:rPr>
-          <w:rFonts w:hint="eastAsia"/>
-        </w:rPr>
-        <w:t>S</w:t>
-      </w:r>
-      <w:r>
-        <w:t>cript/End/</w:t>
-      </w:r>
-      <w:r>
-        <w:t xml:space="preserve"> public void </w:t>
-      </w:r>
-      <w:proofErr w:type="spellStart"/>
-      <w:r>
-        <w:t>EndLose</w:t>
-      </w:r>
-      <w:proofErr w:type="spellEnd"/>
-      <w:r>
-        <w:t>()</w:t>
-      </w:r>
-      <w:r>
-        <w:rPr>
-          <w:rFonts w:hint="eastAsia"/>
-        </w:rPr>
-        <w:t>）</w:t>
-      </w:r>
-      <w:r>
-        <w:rPr>
-          <w:rFonts w:hint="eastAsia"/>
-        </w:rPr>
-        <w:t>（解決</w:t>
-      </w:r>
-      <w:r>
-        <w:rPr>
-          <w:rFonts w:hint="eastAsia"/>
-        </w:rPr>
-        <w:t>單人</w:t>
-      </w:r>
-      <w:bookmarkStart w:id="0" w:name="_GoBack"/>
-      <w:bookmarkEnd w:id="0"/>
-      <w:r>
-        <w:rPr>
-          <w:rFonts w:hint="eastAsia"/>
-        </w:rPr>
-        <w:t>）</w:t>
-      </w:r>
-    </w:p>
-    <w:p>
-      <w:pPr>
-        <w:pStyle w:val="ListParagraph"/>
-      </w:pPr>
-      <w:r>
-        <w:rPr>
-          <w:rFonts w:hint="eastAsia"/>
-        </w:rPr>
-        <w:t>如果</w:t>
-      </w:r>
-      <w:r>
-        <w:rPr>
-          <w:rFonts w:hint="eastAsia"/>
-        </w:rPr>
-        <w:t>單人</w:t>
-      </w:r>
-      <w:r>
-        <w:rPr>
-          <w:rFonts w:hint="eastAsia"/>
-        </w:rPr>
-        <w:t>遊戲失敗結束後，選擇重新玩的話，方塊會停在空中而且無法</w:t>
-      </w:r>
-      <w:proofErr w:type="gramStart"/>
-      <w:r>
-        <w:rPr>
-          <w:rFonts w:hint="eastAsia"/>
-        </w:rPr>
-        <w:t>左右程動</w:t>
-      </w:r>
-      <w:proofErr w:type="gramEnd"/>
-      <w:r>
-        <w:rPr>
-          <w:rFonts w:hint="eastAsia"/>
-        </w:rPr>
-        <w:t>。</w:t>
-      </w:r>
-    </w:p>
-    <w:p>
-      <w:pPr>
-        <w:pStyle w:val="ListParagraph"/>
-      </w:pPr>
-      <w:r>
-        <w:rPr>
-          <w:rFonts w:hint="eastAsia"/>
-        </w:rPr>
-        <w:t>但是如果是勝利的話就不會有這個問題，不知道為什麼</w:t>
-      </w:r>
-    </w:p>
-    <w:p>
-      <w:pPr>
-        <w:pStyle w:val="ListParagraph"/>
-        <w:numPr>
-          <w:ilvl w:val="0"/>
-          <w:numId w:val="2"/>
-        </w:numPr>
-      </w:pPr>
-      <w:r>
-        <w:rPr>
-          <w:rFonts w:hint="eastAsia"/>
-        </w:rPr>
-        <w:t>無法兩個方向按鍵一起按</w:t>
-      </w:r>
-      <w:r>
-        <w:rPr>
-          <w:rFonts w:hint="eastAsia"/>
-        </w:rPr>
-        <w:t>（完全解決）</w:t>
-      </w:r>
-    </w:p>
-    <w:p>
-      <w:pPr>
-        <w:pStyle w:val="ListParagraph"/>
-      </w:pPr>
-      <w:r>
-        <w:rPr>
-          <w:rFonts w:hint="eastAsia"/>
-        </w:rPr>
-        <w:t>比如說，在向右移動的時候就無法旋轉。</w:t>
-      </w:r>
-    </w:p>
-    <w:p>
-      <w:pPr>
-        <w:pStyle w:val="ListParagraph"/>
-      </w:pPr>
-      <w:r>
-        <w:rPr>
-          <w:rFonts w:hint="eastAsia"/>
-        </w:rPr>
-        <w:t>不過這也許不是太大的問題，因為實際遊戲中應該會是持續偵測。</w:t>
       </w:r>
     </w:p>
     <w:p>
@@ -777,6 +625,37 @@
         <w:rPr>
           <w:rFonts w:hint="eastAsia"/>
         </w:rPr>
+        <w:t>如何控制遊戲視窗的大小？</w:t>
+      </w:r>
+    </w:p>
+    <w:p>
+      <w:pPr>
+        <w:pStyle w:val="ListParagraph"/>
+        <w:rPr>
+          <w:rFonts w:hint="eastAsia"/>
+        </w:rPr>
+      </w:pPr>
+      <w:r>
+        <w:rPr>
+          <w:rFonts w:hint="eastAsia"/>
+        </w:rPr>
+        <w:t>目前方塊墜落的距離太短，希望能夠更長。有沒有辦法直接增加遊戲視窗，不然就是要反過來縮小遊戲物件？</w:t>
+      </w:r>
+      <w:bookmarkStart w:id="0" w:name="_GoBack"/>
+      <w:bookmarkEnd w:id="0"/>
+    </w:p>
+    <w:p>
+      <w:pPr>
+        <w:pStyle w:val="ListParagraph"/>
+        <w:numPr>
+          <w:ilvl w:val="0"/>
+          <w:numId w:val="2"/>
+        </w:numPr>
+      </w:pPr>
+      <w:r>
+        <w:rPr>
+          <w:rFonts w:hint="eastAsia"/>
+        </w:rPr>
         <w:t>其它小問題</w:t>
       </w:r>
     </w:p>
@@ -788,7 +667,6 @@
         <w:rPr>
           <w:rFonts w:hint="eastAsia"/>
         </w:rPr>
-        <w:lastRenderedPageBreak/>
         <w:t>有些人在使用</w:t>
       </w:r>
       <w:r>
@@ -1419,7 +1297,6 @@
     </w:p>
     <w:p>
       <w:r>
-        <w:lastRenderedPageBreak/>
         <w:tab/>
       </w:r>
       <w:r>
@@ -1506,6 +1383,7 @@
     </w:p>
     <w:p>
       <w:r>
+        <w:lastRenderedPageBreak/>
         <w:tab/>
       </w:r>
       <w:r>

</xml_diff>